<commit_message>
Reporte Industrial: Inspección - 65-CD-011
</commit_message>
<xml_diff>
--- a/Historial_Informes/65-CD-011/Informe_Inspección_65-CD-011_21_de_febrero_de_2026.docx
+++ b/Historial_Informes/65-CD-011/Informe_Inspección_65-CD-011_21_de_febrero_de_2026.docx
@@ -258,7 +258,7 @@
               <wp:anchor allowOverlap="1" behindDoc="0" distB="0" distT="0" distL="0" distR="0" hidden="0" layoutInCell="1" locked="0" relativeHeight="0" simplePos="0">
                 <wp:simplePos x="0" y="0"/>
                 <wp:positionH relativeFrom="column">
-                  <wp:posOffset>73025</wp:posOffset>
+                  <wp:posOffset>53975</wp:posOffset>
                 </wp:positionH>
                 <wp:positionV relativeFrom="paragraph">
                   <wp:posOffset>24744</wp:posOffset>
@@ -271,7 +271,7 @@
                   <a:graphicData uri="http://schemas.microsoft.com/office/word/2010/wordprocessingShape">
                     <wps:wsp>
                       <wps:cNvSpPr/>
-                      <wps:cNvPr id="2" name="Shape 2"/>
+                      <wps:cNvPr id="3" name="Shape 3"/>
                       <wps:spPr>
                         <a:xfrm>
                           <a:off x="1936050" y="3779365"/>
@@ -315,7 +315,7 @@
               <wp:anchor allowOverlap="1" behindDoc="0" distB="0" distT="0" distL="0" distR="0" hidden="0" layoutInCell="1" locked="0" relativeHeight="0" simplePos="0">
                 <wp:simplePos x="0" y="0"/>
                 <wp:positionH relativeFrom="column">
-                  <wp:posOffset>73025</wp:posOffset>
+                  <wp:posOffset>53975</wp:posOffset>
                 </wp:positionH>
                 <wp:positionV relativeFrom="paragraph">
                   <wp:posOffset>24744</wp:posOffset>
@@ -323,12 +323,12 @@
                 <wp:extent cx="1270" cy="38100"/>
                 <wp:effectExtent b="0" l="0" r="0" t="0"/>
                 <wp:wrapTopAndBottom distB="0" distT="0"/>
-                <wp:docPr id="1003" name="image3.png"/>
+                <wp:docPr id="1003" name="image4.png"/>
                 <a:graphic>
                   <a:graphicData uri="http://schemas.openxmlformats.org/drawingml/2006/picture">
                     <pic:pic>
                       <pic:nvPicPr>
-                        <pic:cNvPr id="0" name="image3.png"/>
+                        <pic:cNvPr id="0" name="image4.png"/>
                         <pic:cNvPicPr preferRelativeResize="0"/>
                       </pic:nvPicPr>
                       <pic:blipFill>
@@ -383,7 +383,7 @@
         <w:rPr>
           <w:rtl w:val="0"/>
         </w:rPr>
-        <w:t xml:space="preserve">Se realizó Inspección a equipo compresor CD 630 con identificación  65-CD-011 de patio estanques, área húmeda, conforme a procedimientos internos y buenas prácticas de mantenimiento.</w:t>
+        <w:t xml:space="preserve">Se realizó Inspección a equipo secador  CD 630 con identificación  65-CD-011 de área húmeda, patio estanques, conforme a procedimientos internos y buenas prácticas de mantenimiento.</w:t>
       </w:r>
     </w:p>
     <w:p>
@@ -459,191 +459,192 @@
     </w:p>
     <w:p>
       <w:pPr>
+        <w:pStyle w:val="Heading1"/>
         <w:numPr>
           <w:ilvl w:val="0"/>
           <w:numId w:val="1"/>
         </w:numPr>
-        <w:tabs>
-          <w:tab w:val="left" w:leader="none" w:pos="615"/>
-        </w:tabs>
-        <w:spacing w:before="98" w:lineRule="auto"/>
-        <w:ind w:left="720" w:right="136" w:hanging="360"/>
-      </w:pPr>
-      <w:r>
-        <w:rPr>
-          <w:b w:val="1"/>
-          <w:bCs w:val="1"/>
-          <w:rtl w:val="0"/>
-        </w:rPr>
-        <w:t xml:space="preserve">Inspección de fugas</w:t>
-      </w:r>
-      <w:r>
-        <w:rPr>
-          <w:rtl w:val="0"/>
-        </w:rPr>
-        <w:t xml:space="preserve">: Revisión visual de circuitos de aire y aceite.</w:t>
+        <w:ind w:left="720" w:hanging="360"/>
+        <w:rPr>
+          <w:u w:val="none"/>
+        </w:rPr>
+      </w:pPr>
+      <w:r>
+        <w:rPr>
+          <w:rtl w:val="0"/>
+        </w:rPr>
+        <w:t xml:space="preserve">Inspección de fugas: </w:t>
+      </w:r>
+      <w:r>
+        <w:rPr>
+          <w:b w:val="0"/>
+          <w:bCs w:val="0"/>
+          <w:rtl w:val="0"/>
+        </w:rPr>
+        <w:t xml:space="preserve">Revisión visual de circuitos de aire del secador.</w:t>
+      </w:r>
+      <w:r>
+        <w:rPr>
+          <w:rtl w:val="0"/>
+        </w:rPr>
+        <w:br w:type="textWrapping"/>
+        <w:t xml:space="preserve">Verificación de silenciadores: </w:t>
+      </w:r>
+      <w:r>
+        <w:rPr>
+          <w:b w:val="0"/>
+          <w:bCs w:val="0"/>
+          <w:rtl w:val="0"/>
+        </w:rPr>
+        <w:t xml:space="preserve">Chequeo de purga de aire de silenciadores.</w:t>
+      </w:r>
+      <w:r>
+        <w:rPr>
+          <w:rtl w:val="0"/>
+        </w:rPr>
       </w:r>
     </w:p>
     <w:p>
       <w:pPr>
+        <w:pStyle w:val="Heading1"/>
         <w:numPr>
           <w:ilvl w:val="0"/>
           <w:numId w:val="1"/>
         </w:numPr>
-        <w:tabs>
-          <w:tab w:val="left" w:leader="none" w:pos="615"/>
-        </w:tabs>
-        <w:spacing w:before="98" w:lineRule="auto"/>
-        <w:ind w:left="720" w:right="136" w:hanging="360"/>
-      </w:pPr>
-      <w:r>
-        <w:rPr>
-          <w:b w:val="1"/>
-          <w:bCs w:val="1"/>
-          <w:rtl w:val="0"/>
-        </w:rPr>
-        <w:t xml:space="preserve">Nivel de lubricante</w:t>
-      </w:r>
-      <w:r>
-        <w:rPr>
-          <w:rtl w:val="0"/>
-        </w:rPr>
-        <w:t xml:space="preserve">: Chequeo del nivel de aceite por medio del visor.</w:t>
+        <w:ind w:left="720" w:hanging="360"/>
+        <w:rPr>
+          <w:u w:val="none"/>
+        </w:rPr>
+      </w:pPr>
+      <w:r>
+        <w:rPr>
+          <w:rtl w:val="0"/>
+        </w:rPr>
+        <w:t xml:space="preserve">Válvula de pilotaje: </w:t>
+      </w:r>
+      <w:r>
+        <w:rPr>
+          <w:b w:val="0"/>
+          <w:bCs w:val="0"/>
+          <w:rtl w:val="0"/>
+        </w:rPr>
+        <w:t xml:space="preserve">Revisión de</w:t>
+      </w:r>
+      <w:r>
+        <w:rPr>
+          <w:rtl w:val="0"/>
+        </w:rPr>
+        <w:t xml:space="preserve"> </w:t>
+      </w:r>
+      <w:r>
+        <w:rPr>
+          <w:b w:val="0"/>
+          <w:bCs w:val="0"/>
+          <w:rtl w:val="0"/>
+        </w:rPr>
+        <w:t xml:space="preserve">válvulas neumáticas de accionamiento para cambio de ciclos.</w:t>
+      </w:r>
+      <w:r>
+        <w:rPr>
+          <w:rtl w:val="0"/>
+        </w:rPr>
       </w:r>
     </w:p>
     <w:p>
       <w:pPr>
+        <w:pStyle w:val="Heading1"/>
         <w:numPr>
           <w:ilvl w:val="0"/>
           <w:numId w:val="1"/>
         </w:numPr>
-        <w:tabs>
-          <w:tab w:val="left" w:leader="none" w:pos="615"/>
-        </w:tabs>
-        <w:spacing w:before="98" w:lineRule="auto"/>
-        <w:ind w:left="720" w:right="136" w:hanging="360"/>
-      </w:pPr>
-      <w:r>
-        <w:rPr>
-          <w:b w:val="1"/>
-          <w:bCs w:val="1"/>
-          <w:rtl w:val="0"/>
-        </w:rPr>
-        <w:t xml:space="preserve">Revisión de enfriadores</w:t>
-      </w:r>
-      <w:r>
-        <w:rPr>
-          <w:rtl w:val="0"/>
-        </w:rPr>
-        <w:t xml:space="preserve">: Inspección visual en enfriador de aire/aceite.</w:t>
+        <w:ind w:left="720" w:hanging="360"/>
+        <w:rPr>
+          <w:u w:val="none"/>
+        </w:rPr>
+      </w:pPr>
+      <w:bookmarkStart w:colFirst="0" w:colLast="0" w:name="_heading=h.pnzi2qgsgls7" w:id="0"/>
+      <w:bookmarkEnd w:id="0"/>
+      <w:r>
+        <w:rPr>
+          <w:rtl w:val="0"/>
+        </w:rPr>
+        <w:t xml:space="preserve">Manómetros: </w:t>
+      </w:r>
+      <w:r>
+        <w:rPr>
+          <w:b w:val="0"/>
+          <w:bCs w:val="0"/>
+          <w:rtl w:val="0"/>
+        </w:rPr>
+        <w:t xml:space="preserve">Chequeo de manómetros y presión estable.</w:t>
+      </w:r>
+      <w:r>
+        <w:rPr>
+          <w:rtl w:val="0"/>
+        </w:rPr>
       </w:r>
     </w:p>
     <w:p>
       <w:pPr>
+        <w:pStyle w:val="Heading1"/>
         <w:numPr>
           <w:ilvl w:val="0"/>
           <w:numId w:val="1"/>
         </w:numPr>
-        <w:tabs>
-          <w:tab w:val="left" w:leader="none" w:pos="615"/>
-        </w:tabs>
-        <w:spacing w:before="98" w:lineRule="auto"/>
-        <w:ind w:left="720" w:right="136" w:hanging="360"/>
-      </w:pPr>
-      <w:r>
-        <w:rPr>
-          <w:b w:val="1"/>
-          <w:bCs w:val="1"/>
-          <w:rtl w:val="0"/>
-        </w:rPr>
-        <w:t xml:space="preserve">Inspección general</w:t>
-      </w:r>
-      <w:r>
-        <w:rPr>
-          <w:rtl w:val="0"/>
-        </w:rPr>
-        <w:t xml:space="preserve">: Se verifica estado de filtros de aire, válvula de corte y líneas de aire.</w:t>
-      </w:r>
-    </w:p>
-    <w:p>
-      <w:pPr>
-        <w:numPr>
-          <w:ilvl w:val="0"/>
-          <w:numId w:val="1"/>
-        </w:numPr>
-        <w:tabs>
-          <w:tab w:val="left" w:leader="none" w:pos="615"/>
-        </w:tabs>
-        <w:spacing w:before="98" w:lineRule="auto"/>
-        <w:ind w:left="720" w:right="136" w:hanging="360"/>
-      </w:pPr>
-      <w:r>
-        <w:rPr>
-          <w:b w:val="1"/>
-          <w:bCs w:val="1"/>
-          <w:rtl w:val="0"/>
-        </w:rPr>
-        <w:t xml:space="preserve">Purga condensado</w:t>
-      </w:r>
-      <w:r>
-        <w:rPr>
-          <w:rtl w:val="0"/>
-        </w:rPr>
-        <w:t xml:space="preserve">: Drenado de condensado del equipo compresor..</w:t>
-      </w:r>
-    </w:p>
-    <w:p>
-      <w:pPr>
-        <w:numPr>
-          <w:ilvl w:val="0"/>
-          <w:numId w:val="1"/>
-        </w:numPr>
-        <w:tabs>
-          <w:tab w:val="left" w:leader="none" w:pos="615"/>
-        </w:tabs>
-        <w:spacing w:before="98" w:lineRule="auto"/>
-        <w:ind w:left="720" w:right="136" w:hanging="360"/>
-      </w:pPr>
-      <w:r>
-        <w:rPr>
-          <w:b w:val="1"/>
-          <w:bCs w:val="1"/>
-          <w:rtl w:val="0"/>
-        </w:rPr>
-        <w:t xml:space="preserve">Monitoreo de controlador</w:t>
-      </w:r>
-      <w:r>
-        <w:rPr>
-          <w:rtl w:val="0"/>
-        </w:rPr>
-        <w:t xml:space="preserve">: Validación de parámetros de operación, realizando prueba en carga/descarga del equipo.</w:t>
-      </w:r>
-    </w:p>
-    <w:p>
-      <w:pPr>
-        <w:numPr>
-          <w:ilvl w:val="0"/>
-          <w:numId w:val="1"/>
-        </w:numPr>
-        <w:tabs>
-          <w:tab w:val="left" w:leader="none" w:pos="615"/>
-        </w:tabs>
-        <w:spacing w:before="98" w:lineRule="auto"/>
-        <w:ind w:left="720" w:right="136" w:hanging="360"/>
-      </w:pPr>
-      <w:r>
-        <w:rPr>
-          <w:b w:val="1"/>
-          <w:bCs w:val="1"/>
-          <w:rtl w:val="0"/>
-        </w:rPr>
+        <w:ind w:left="720" w:hanging="360"/>
+        <w:rPr>
+          <w:u w:val="none"/>
+        </w:rPr>
+      </w:pPr>
+      <w:bookmarkStart w:colFirst="0" w:colLast="0" w:name="_heading=h.g114yb4r8u1h" w:id="1"/>
+      <w:bookmarkEnd w:id="1"/>
+      <w:r>
+        <w:rPr>
+          <w:rtl w:val="0"/>
+        </w:rPr>
+        <w:t xml:space="preserve">Purga de condensado: </w:t>
+      </w:r>
+      <w:r>
+        <w:rPr>
+          <w:b w:val="0"/>
+          <w:bCs w:val="0"/>
+          <w:rtl w:val="0"/>
+        </w:rPr>
+        <w:t xml:space="preserve">Realizar maniobra de purga de</w:t>
+      </w:r>
+      <w:r>
+        <w:rPr>
+          <w:rtl w:val="0"/>
+        </w:rPr>
+        <w:t xml:space="preserve"> </w:t>
+      </w:r>
+      <w:r>
+        <w:rPr>
+          <w:b w:val="0"/>
+          <w:bCs w:val="0"/>
+          <w:rtl w:val="0"/>
+        </w:rPr>
+        <w:t xml:space="preserve">filtro de línea.</w:t>
+      </w:r>
+      <w:r>
+        <w:rPr>
+          <w:rtl w:val="0"/>
+        </w:rPr>
+        <w:br w:type="textWrapping"/>
         <w:t xml:space="preserve">Estado operacional: </w:t>
       </w:r>
       <w:r>
         <w:rPr>
-          <w:rtl w:val="0"/>
-        </w:rPr>
-        <w:t xml:space="preserve">Verificación de parámetros de operación (Presión de carga: 7.0 bar  / descarga: 7.5 bar y temperatura de salida del elemento (70.0 °C).</w:t>
+          <w:b w:val="0"/>
+          <w:bCs w:val="0"/>
+          <w:rtl w:val="0"/>
+        </w:rPr>
+        <w:t xml:space="preserve">Verificación de operación de secado, se encuentra realizando su ciclo de regeneración correctamente.</w:t>
+      </w:r>
+      <w:r>
+        <w:rPr>
+          <w:rtl w:val="0"/>
+        </w:rPr>
       </w:r>
     </w:p>
     <w:p>
@@ -933,7 +934,6 @@
             <w:pPr>
               <w:keepNext w:val="0"/>
               <w:keepLines w:val="0"/>
-              <w:pageBreakBefore w:val="0"/>
               <w:widowControl w:val="0"/>
               <w:pBdr>
                 <w:top w:space="0" w:sz="0" w:val="nil"/>
@@ -993,7 +993,6 @@
             <w:pPr>
               <w:keepNext w:val="0"/>
               <w:keepLines w:val="0"/>
-              <w:pageBreakBefore w:val="0"/>
               <w:widowControl w:val="0"/>
               <w:pBdr>
                 <w:top w:space="0" w:sz="0" w:val="nil"/>
@@ -1053,7 +1052,6 @@
             <w:pPr>
               <w:keepNext w:val="0"/>
               <w:keepLines w:val="0"/>
-              <w:pageBreakBefore w:val="0"/>
               <w:widowControl w:val="0"/>
               <w:pBdr>
                 <w:top w:space="0" w:sz="0" w:val="nil"/>
@@ -1113,7 +1111,6 @@
             <w:pPr>
               <w:keepNext w:val="0"/>
               <w:keepLines w:val="0"/>
-              <w:pageBreakBefore w:val="0"/>
               <w:widowControl w:val="0"/>
               <w:pBdr>
                 <w:top w:space="0" w:sz="0" w:val="nil"/>
@@ -1176,7 +1173,6 @@
             <w:pPr>
               <w:keepNext w:val="0"/>
               <w:keepLines w:val="0"/>
-              <w:pageBreakBefore w:val="0"/>
               <w:widowControl w:val="0"/>
               <w:pBdr>
                 <w:top w:space="0" w:sz="0" w:val="nil"/>
@@ -1232,7 +1228,6 @@
             <w:pPr>
               <w:keepNext w:val="0"/>
               <w:keepLines w:val="0"/>
-              <w:pageBreakBefore w:val="0"/>
               <w:widowControl w:val="0"/>
               <w:pBdr>
                 <w:top w:space="0" w:sz="0" w:val="nil"/>
@@ -1288,7 +1283,6 @@
             <w:pPr>
               <w:keepNext w:val="0"/>
               <w:keepLines w:val="0"/>
-              <w:pageBreakBefore w:val="0"/>
               <w:widowControl w:val="0"/>
               <w:pBdr>
                 <w:top w:space="0" w:sz="0" w:val="nil"/>
@@ -1336,7 +1330,6 @@
             <w:pPr>
               <w:keepNext w:val="0"/>
               <w:keepLines w:val="0"/>
-              <w:pageBreakBefore w:val="0"/>
               <w:widowControl w:val="0"/>
               <w:pBdr>
                 <w:top w:space="0" w:sz="0" w:val="nil"/>
@@ -1391,7 +1384,6 @@
             <w:pPr>
               <w:keepNext w:val="0"/>
               <w:keepLines w:val="0"/>
-              <w:pageBreakBefore w:val="0"/>
               <w:widowControl w:val="0"/>
               <w:pBdr>
                 <w:top w:space="0" w:sz="0" w:val="nil"/>
@@ -1447,7 +1439,6 @@
             <w:pPr>
               <w:keepNext w:val="0"/>
               <w:keepLines w:val="0"/>
-              <w:pageBreakBefore w:val="0"/>
               <w:widowControl w:val="0"/>
               <w:pBdr>
                 <w:top w:space="0" w:sz="0" w:val="nil"/>
@@ -1538,7 +1529,6 @@
             <w:pPr>
               <w:keepNext w:val="0"/>
               <w:keepLines w:val="0"/>
-              <w:pageBreakBefore w:val="0"/>
               <w:widowControl w:val="0"/>
               <w:pBdr>
                 <w:top w:space="0" w:sz="0" w:val="nil"/>
@@ -1597,7 +1587,6 @@
             <w:pPr>
               <w:keepNext w:val="0"/>
               <w:keepLines w:val="0"/>
-              <w:pageBreakBefore w:val="0"/>
               <w:widowControl w:val="0"/>
               <w:pBdr>
                 <w:top w:space="0" w:sz="0" w:val="nil"/>
@@ -1657,7 +1646,6 @@
             <w:pPr>
               <w:keepNext w:val="0"/>
               <w:keepLines w:val="0"/>
-              <w:pageBreakBefore w:val="0"/>
               <w:widowControl w:val="0"/>
               <w:pBdr>
                 <w:top w:space="0" w:sz="0" w:val="nil"/>
@@ -1703,7 +1691,6 @@
             <w:pPr>
               <w:keepNext w:val="0"/>
               <w:keepLines w:val="0"/>
-              <w:pageBreakBefore w:val="0"/>
               <w:widowControl w:val="0"/>
               <w:pBdr>
                 <w:top w:space="0" w:sz="0" w:val="nil"/>
@@ -1749,7 +1736,6 @@
             <w:pPr>
               <w:keepNext w:val="0"/>
               <w:keepLines w:val="0"/>
-              <w:pageBreakBefore w:val="0"/>
               <w:widowControl w:val="0"/>
               <w:pBdr>
                 <w:top w:space="0" w:sz="0" w:val="nil"/>
@@ -1802,7 +1788,6 @@
             <w:pPr>
               <w:keepNext w:val="0"/>
               <w:keepLines w:val="0"/>
-              <w:pageBreakBefore w:val="0"/>
               <w:widowControl w:val="0"/>
               <w:pBdr>
                 <w:top w:space="0" w:sz="0" w:val="nil"/>
@@ -1862,7 +1847,6 @@
             <w:pPr>
               <w:keepNext w:val="0"/>
               <w:keepLines w:val="0"/>
-              <w:pageBreakBefore w:val="0"/>
               <w:widowControl w:val="0"/>
               <w:pBdr>
                 <w:top w:space="0" w:sz="0" w:val="nil"/>
@@ -1922,7 +1906,6 @@
             <w:pPr>
               <w:keepNext w:val="0"/>
               <w:keepLines w:val="0"/>
-              <w:pageBreakBefore w:val="0"/>
               <w:widowControl w:val="0"/>
               <w:pBdr>
                 <w:top w:space="0" w:sz="0" w:val="nil"/>
@@ -1982,7 +1965,6 @@
             <w:pPr>
               <w:keepNext w:val="0"/>
               <w:keepLines w:val="0"/>
-              <w:pageBreakBefore w:val="0"/>
               <w:widowControl w:val="0"/>
               <w:pBdr>
                 <w:top w:space="0" w:sz="0" w:val="nil"/>
@@ -2045,7 +2027,6 @@
             <w:pPr>
               <w:keepNext w:val="0"/>
               <w:keepLines w:val="0"/>
-              <w:pageBreakBefore w:val="0"/>
               <w:widowControl w:val="0"/>
               <w:pBdr>
                 <w:top w:space="0" w:sz="0" w:val="nil"/>
@@ -2101,7 +2082,6 @@
             <w:pPr>
               <w:keepNext w:val="0"/>
               <w:keepLines w:val="0"/>
-              <w:pageBreakBefore w:val="0"/>
               <w:widowControl w:val="0"/>
               <w:pBdr>
                 <w:top w:space="0" w:sz="0" w:val="nil"/>
@@ -2157,7 +2137,6 @@
             <w:pPr>
               <w:keepNext w:val="0"/>
               <w:keepLines w:val="0"/>
-              <w:pageBreakBefore w:val="0"/>
               <w:widowControl w:val="0"/>
               <w:pBdr>
                 <w:top w:space="0" w:sz="0" w:val="nil"/>
@@ -2213,7 +2192,6 @@
             <w:pPr>
               <w:keepNext w:val="0"/>
               <w:keepLines w:val="0"/>
-              <w:pageBreakBefore w:val="0"/>
               <w:widowControl w:val="0"/>
               <w:pBdr>
                 <w:top w:space="0" w:sz="0" w:val="nil"/>
@@ -2276,7 +2254,6 @@
             <w:pPr>
               <w:keepNext w:val="0"/>
               <w:keepLines w:val="0"/>
-              <w:pageBreakBefore w:val="0"/>
               <w:widowControl w:val="0"/>
               <w:pBdr>
                 <w:top w:space="0" w:sz="0" w:val="nil"/>
@@ -2332,7 +2309,6 @@
             <w:pPr>
               <w:keepNext w:val="0"/>
               <w:keepLines w:val="0"/>
-              <w:pageBreakBefore w:val="0"/>
               <w:widowControl w:val="0"/>
               <w:pBdr>
                 <w:top w:space="0" w:sz="0" w:val="nil"/>
@@ -2388,7 +2364,6 @@
             <w:pPr>
               <w:keepNext w:val="0"/>
               <w:keepLines w:val="0"/>
-              <w:pageBreakBefore w:val="0"/>
               <w:widowControl w:val="0"/>
               <w:pBdr>
                 <w:top w:space="0" w:sz="0" w:val="nil"/>
@@ -2444,7 +2419,6 @@
             <w:pPr>
               <w:keepNext w:val="0"/>
               <w:keepLines w:val="0"/>
-              <w:pageBreakBefore w:val="0"/>
               <w:widowControl w:val="0"/>
               <w:pBdr>
                 <w:top w:space="0" w:sz="0" w:val="nil"/>
@@ -2511,7 +2485,6 @@
             <w:pPr>
               <w:keepNext w:val="0"/>
               <w:keepLines w:val="0"/>
-              <w:pageBreakBefore w:val="0"/>
               <w:widowControl w:val="0"/>
               <w:pBdr>
                 <w:top w:space="0" w:sz="0" w:val="nil"/>
@@ -2571,7 +2544,6 @@
             <w:pPr>
               <w:keepNext w:val="0"/>
               <w:keepLines w:val="0"/>
-              <w:pageBreakBefore w:val="0"/>
               <w:widowControl w:val="0"/>
               <w:pBdr>
                 <w:top w:space="0" w:sz="0" w:val="nil"/>
@@ -2617,7 +2589,6 @@
             <w:pPr>
               <w:keepNext w:val="0"/>
               <w:keepLines w:val="0"/>
-              <w:pageBreakBefore w:val="0"/>
               <w:widowControl w:val="0"/>
               <w:pBdr>
                 <w:top w:space="0" w:sz="0" w:val="nil"/>
@@ -2663,7 +2634,6 @@
             <w:pPr>
               <w:keepNext w:val="0"/>
               <w:keepLines w:val="0"/>
-              <w:pageBreakBefore w:val="0"/>
               <w:widowControl w:val="0"/>
               <w:pBdr>
                 <w:top w:space="0" w:sz="0" w:val="nil"/>
@@ -2907,12 +2877,12 @@
               <wp:anchor allowOverlap="1" behindDoc="0" distB="0" distT="0" distL="0" distR="0" hidden="0" layoutInCell="1" locked="0" relativeHeight="0" simplePos="0">
                 <wp:simplePos x="0" y="0"/>
                 <wp:positionH relativeFrom="column">
-                  <wp:posOffset>68263</wp:posOffset>
+                  <wp:posOffset>63501</wp:posOffset>
                 </wp:positionH>
                 <wp:positionV relativeFrom="paragraph">
-                  <wp:posOffset>306516</wp:posOffset>
+                  <wp:posOffset>301754</wp:posOffset>
                 </wp:positionV>
-                <wp:extent cx="6969125" cy="47625"/>
+                <wp:extent cx="6978650" cy="57150"/>
                 <wp:effectExtent b="0" l="0" r="0" t="0"/>
                 <wp:wrapTopAndBottom distB="0" distT="0"/>
                 <wp:docPr id="1004" name=""/>
@@ -2920,7 +2890,7 @@
                   <a:graphicData uri="http://schemas.microsoft.com/office/word/2010/wordprocessingShape">
                     <wps:wsp>
                       <wps:cNvSpPr/>
-                      <wps:cNvPr id="3" name="Shape 3"/>
+                      <wps:cNvPr id="2" name="Shape 2"/>
                       <wps:spPr>
                         <a:xfrm>
                           <a:off x="1866200" y="3760950"/>
@@ -2970,20 +2940,20 @@
               <wp:anchor allowOverlap="1" behindDoc="0" distB="0" distT="0" distL="0" distR="0" hidden="0" layoutInCell="1" locked="0" relativeHeight="0" simplePos="0">
                 <wp:simplePos x="0" y="0"/>
                 <wp:positionH relativeFrom="column">
-                  <wp:posOffset>68263</wp:posOffset>
+                  <wp:posOffset>63501</wp:posOffset>
                 </wp:positionH>
                 <wp:positionV relativeFrom="paragraph">
-                  <wp:posOffset>306516</wp:posOffset>
+                  <wp:posOffset>301754</wp:posOffset>
                 </wp:positionV>
-                <wp:extent cx="6969125" cy="47625"/>
+                <wp:extent cx="6978650" cy="57150"/>
                 <wp:effectExtent b="0" l="0" r="0" t="0"/>
                 <wp:wrapTopAndBottom distB="0" distT="0"/>
-                <wp:docPr id="1005" name="image4.png"/>
+                <wp:docPr id="1005" name="image3.png"/>
                 <a:graphic>
                   <a:graphicData uri="http://schemas.openxmlformats.org/drawingml/2006/picture">
                     <pic:pic>
                       <pic:nvPicPr>
-                        <pic:cNvPr id="0" name="image4.png"/>
+                        <pic:cNvPr id="0" name="image3.png"/>
                         <pic:cNvPicPr preferRelativeResize="0"/>
                       </pic:nvPicPr>
                       <pic:blipFill>
@@ -2996,7 +2966,7 @@
                       <pic:spPr>
                         <a:xfrm>
                           <a:off x="0" y="0"/>
-                          <a:ext cx="6969125" cy="47625"/>
+                          <a:ext cx="6978650" cy="57150"/>
                         </a:xfrm>
                         <a:prstGeom prst="rect"/>
                         <a:ln/>
@@ -3273,7 +3243,6 @@
             <w:pPr>
               <w:keepNext w:val="0"/>
               <w:keepLines w:val="0"/>
-              <w:pageBreakBefore w:val="0"/>
               <w:widowControl w:val="0"/>
               <w:pBdr>
                 <w:top w:space="0" w:sz="0" w:val="nil"/>
@@ -3334,7 +3303,6 @@
             <w:pPr>
               <w:keepNext w:val="0"/>
               <w:keepLines w:val="0"/>
-              <w:pageBreakBefore w:val="0"/>
               <w:widowControl w:val="0"/>
               <w:pBdr>
                 <w:top w:space="0" w:sz="0" w:val="nil"/>
@@ -3387,7 +3355,6 @@
             <w:pPr>
               <w:keepNext w:val="0"/>
               <w:keepLines w:val="0"/>
-              <w:pageBreakBefore w:val="0"/>
               <w:widowControl w:val="0"/>
               <w:pBdr>
                 <w:top w:space="0" w:sz="0" w:val="nil"/>
@@ -3440,7 +3407,6 @@
             <w:pPr>
               <w:keepNext w:val="0"/>
               <w:keepLines w:val="0"/>
-              <w:pageBreakBefore w:val="0"/>
               <w:widowControl w:val="0"/>
               <w:pBdr>
                 <w:top w:space="0" w:sz="0" w:val="nil"/>
@@ -3493,7 +3459,6 @@
             <w:pPr>
               <w:keepNext w:val="0"/>
               <w:keepLines w:val="0"/>
-              <w:pageBreakBefore w:val="0"/>
               <w:widowControl w:val="0"/>
               <w:pBdr>
                 <w:top w:space="0" w:sz="0" w:val="nil"/>
@@ -3553,7 +3518,6 @@
             <w:pPr>
               <w:keepNext w:val="0"/>
               <w:keepLines w:val="0"/>
-              <w:pageBreakBefore w:val="0"/>
               <w:widowControl w:val="0"/>
               <w:pBdr>
                 <w:top w:space="0" w:sz="0" w:val="nil"/>
@@ -3638,7 +3602,6 @@
             <w:pPr>
               <w:keepNext w:val="0"/>
               <w:keepLines w:val="0"/>
-              <w:pageBreakBefore w:val="0"/>
               <w:widowControl w:val="0"/>
               <w:pBdr>
                 <w:top w:space="0" w:sz="0" w:val="nil"/>
@@ -3691,7 +3654,6 @@
             <w:pPr>
               <w:keepNext w:val="0"/>
               <w:keepLines w:val="0"/>
-              <w:pageBreakBefore w:val="0"/>
               <w:widowControl w:val="0"/>
               <w:pBdr>
                 <w:top w:space="0" w:sz="0" w:val="nil"/>
@@ -3716,7 +3678,6 @@
             <w:pPr>
               <w:keepNext w:val="0"/>
               <w:keepLines w:val="0"/>
-              <w:pageBreakBefore w:val="0"/>
               <w:widowControl w:val="0"/>
               <w:pBdr>
                 <w:top w:space="0" w:sz="0" w:val="nil"/>
@@ -3748,7 +3709,6 @@
             <w:pPr>
               <w:keepNext w:val="0"/>
               <w:keepLines w:val="0"/>
-              <w:pageBreakBefore w:val="0"/>
               <w:widowControl w:val="0"/>
               <w:pBdr>
                 <w:top w:space="0" w:sz="0" w:val="nil"/>
@@ -4050,7 +4010,7 @@
           <wp:anchor allowOverlap="1" behindDoc="0" distB="0" distT="0" distL="114300" distR="114300" hidden="0" layoutInCell="1" locked="0" relativeHeight="0" simplePos="0">
             <wp:simplePos x="0" y="0"/>
             <wp:positionH relativeFrom="column">
-              <wp:posOffset>88111</wp:posOffset>
+              <wp:posOffset>88112</wp:posOffset>
             </wp:positionH>
             <wp:positionV relativeFrom="paragraph">
               <wp:posOffset>36703</wp:posOffset>
@@ -4366,36 +4326,6 @@
           <w:sz w:val="20"/>
           <w:szCs w:val="20"/>
         </w:rPr>
-      </w:pPr>
-      <w:r>
-        <w:rPr>
-          <w:rtl w:val="0"/>
-        </w:rPr>
-      </w:r>
-    </w:p>
-    <w:p>
-      <w:pPr>
-        <w:keepNext w:val="0"/>
-        <w:keepLines w:val="0"/>
-        <w:pageBreakBefore w:val="0"/>
-        <w:widowControl w:val="0"/>
-        <w:pBdr>
-          <w:top w:space="0" w:sz="0" w:val="nil"/>
-          <w:left w:space="0" w:sz="0" w:val="nil"/>
-          <w:bottom w:space="0" w:sz="0" w:val="nil"/>
-          <w:right w:space="0" w:sz="0" w:val="nil"/>
-          <w:between w:space="0" w:sz="0" w:val="nil"/>
-        </w:pBdr>
-        <w:shd w:fill="auto" w:val="clear"/>
-        <w:spacing w:after="0" w:before="190" w:line="240" w:lineRule="auto"/>
-        <w:ind w:left="0" w:right="0" w:firstLine="0"/>
-        <w:jc w:val="left"/>
-        <w:rPr>
-          <w:b w:val="1"/>
-          <w:bCs w:val="1"/>
-          <w:sz w:val="20"/>
-          <w:szCs w:val="20"/>
-        </w:rPr>
         <w:sectPr>
           <w:type w:val="nextPage"/>
           <w:pgSz w:h="16850" w:w="11900" w:orient="portrait"/>
@@ -4458,45 +4388,7 @@
           <w:vertAlign w:val="baseline"/>
           <w:rtl w:val="0"/>
         </w:rPr>
-        <w:t xml:space="preserve">Firmado por Lorena Rojas el 21 de febrero de 2026 (Being duly </w:t>
-      </w:r>
-      <w:r>
-        <w:rPr>
-          <w:rFonts w:ascii="Quattrocento Sans" w:cs="Quattrocento Sans" w:eastAsia="Quattrocento Sans" w:hAnsi="Quattrocento Sans"/>
-          <w:b w:val="0"/>
-          <w:bCs w:val="0"/>
-          <w:i w:val="0"/>
-          <w:iCs w:val="0"/>
-          <w:smallCaps w:val="0"/>
-          <w:strike w:val="0"/>
-          <w:color w:val="000000"/>
-          <w:sz w:val="22"/>
-          <w:szCs w:val="22"/>
-          <w:u w:val="none"/>
-          <w:shd w:fill="auto" w:val="clear"/>
-          <w:vertAlign w:val="baseline"/>
-          <w:rtl w:val="0"/>
-        </w:rPr>
-        <w:t xml:space="preserve">authorize</w:t>
-      </w:r>
-      <w:r>
-        <w:rPr>
-          <w:rFonts w:ascii="Quattrocento Sans" w:cs="Quattrocento Sans" w:eastAsia="Quattrocento Sans" w:hAnsi="Quattrocento Sans"/>
-          <w:b w:val="0"/>
-          <w:bCs w:val="0"/>
-          <w:i w:val="0"/>
-          <w:iCs w:val="0"/>
-          <w:smallCaps w:val="0"/>
-          <w:strike w:val="0"/>
-          <w:color w:val="000000"/>
-          <w:sz w:val="22"/>
-          <w:szCs w:val="22"/>
-          <w:u w:val="none"/>
-          <w:shd w:fill="auto" w:val="clear"/>
-          <w:vertAlign w:val="baseline"/>
-          <w:rtl w:val="0"/>
-        </w:rPr>
-        <w:t xml:space="preserve"> to sign on behalf of the customer)</w:t>
+        <w:t xml:space="preserve">Firmado por Lorena Rojas el 21 de febrero de 2026 (Being duly authorize to sign on behalf of the customer)</w:t>
       </w:r>
     </w:p>
     <w:p>
@@ -4519,12 +4411,12 @@
               <wp:anchor allowOverlap="1" behindDoc="0" distB="0" distT="0" distL="0" distR="0" hidden="0" layoutInCell="1" locked="0" relativeHeight="0" simplePos="0">
                 <wp:simplePos x="0" y="0"/>
                 <wp:positionH relativeFrom="column">
-                  <wp:posOffset>68263</wp:posOffset>
+                  <wp:posOffset>63501</wp:posOffset>
                 </wp:positionH>
                 <wp:positionV relativeFrom="paragraph">
-                  <wp:posOffset>323862</wp:posOffset>
+                  <wp:posOffset>319100</wp:posOffset>
                 </wp:positionV>
-                <wp:extent cx="6969125" cy="47625"/>
+                <wp:extent cx="6978650" cy="57150"/>
                 <wp:effectExtent b="0" l="0" r="0" t="0"/>
                 <wp:wrapNone/>
                 <wp:docPr id="1007" name=""/>
@@ -4582,12 +4474,12 @@
               <wp:anchor allowOverlap="1" behindDoc="0" distB="0" distT="0" distL="0" distR="0" hidden="0" layoutInCell="1" locked="0" relativeHeight="0" simplePos="0">
                 <wp:simplePos x="0" y="0"/>
                 <wp:positionH relativeFrom="column">
-                  <wp:posOffset>68263</wp:posOffset>
+                  <wp:posOffset>63501</wp:posOffset>
                 </wp:positionH>
                 <wp:positionV relativeFrom="paragraph">
-                  <wp:posOffset>323862</wp:posOffset>
+                  <wp:posOffset>319100</wp:posOffset>
                 </wp:positionV>
-                <wp:extent cx="6969125" cy="47625"/>
+                <wp:extent cx="6978650" cy="57150"/>
                 <wp:effectExtent b="0" l="0" r="0" t="0"/>
                 <wp:wrapNone/>
                 <wp:docPr id="1008" name="image5.png"/>
@@ -4608,7 +4500,7 @@
                       <pic:spPr>
                         <a:xfrm>
                           <a:off x="0" y="0"/>
-                          <a:ext cx="6969125" cy="47625"/>
+                          <a:ext cx="6978650" cy="57150"/>
                         </a:xfrm>
                         <a:prstGeom prst="rect"/>
                         <a:ln/>
@@ -4958,7 +4850,7 @@
 <w:numbering xmlns:mc="http://schemas.openxmlformats.org/markup-compatibility/2006" xmlns:o="urn:schemas-microsoft-com:office:office" xmlns:r="http://schemas.openxmlformats.org/officeDocument/2006/relationships" xmlns:m="http://schemas.openxmlformats.org/officeDocument/2006/math" xmlns:v="urn:schemas-microsoft-com:vml" xmlns:wp="http://schemas.openxmlformats.org/drawingml/2006/wordprocessingDrawing" xmlns:w10="urn:schemas-microsoft-com:office:word" xmlns:w="http://schemas.openxmlformats.org/wordprocessingml/2006/main" xmlns:wne="http://schemas.microsoft.com/office/word/2006/wordml" xmlns:sl="http://schemas.openxmlformats.org/schemaLibrary/2006/main" xmlns:a="http://schemas.openxmlformats.org/drawingml/2006/main" xmlns:pic="http://schemas.openxmlformats.org/drawingml/2006/picture" xmlns:c="http://schemas.openxmlformats.org/drawingml/2006/chart" xmlns:lc="http://schemas.openxmlformats.org/drawingml/2006/lockedCanvas" xmlns:dgm="http://schemas.openxmlformats.org/drawingml/2006/diagram" xmlns:wps="http://schemas.microsoft.com/office/word/2010/wordprocessingShape" xmlns:wpg="http://schemas.microsoft.com/office/word/2010/wordprocessingGroup" xmlns:w14="http://schemas.microsoft.com/office/word/2010/wordml" xmlns:w15="http://schemas.microsoft.com/office/word/2012/wordml" xmlns:w16="http://schemas.microsoft.com/office/word/2018/wordml" xmlns:w16cex="http://schemas.microsoft.com/office/word/2018/wordml/cex" xmlns:w16cid="http://schemas.microsoft.com/office/word/2016/wordml/cid" xmlns="http://schemas.microsoft.com/office/tasks/2019/documenttasks" xmlns:cr="http://schemas.microsoft.com/office/comments/2020/reactions">
   <w:abstractNum w:abstractNumId="1">
     <w:lvl w:ilvl="0">
-      <w:start w:val="0"/>
+      <w:start w:val="1"/>
       <w:numFmt w:val="bullet"/>
       <w:lvlText w:val="●"/>
       <w:lvlJc w:val="left"/>
@@ -4966,102 +4858,104 @@
         <w:ind w:left="720" w:hanging="360"/>
       </w:pPr>
       <w:rPr>
-        <w:rFonts w:ascii="Noto Sans Symbols" w:cs="Noto Sans Symbols" w:eastAsia="Noto Sans Symbols" w:hAnsi="Noto Sans Symbols"/>
-        <w:b w:val="0"/>
-        <w:bCs w:val="0"/>
-        <w:i w:val="0"/>
-        <w:iCs w:val="0"/>
-        <w:sz w:val="20"/>
-        <w:szCs w:val="20"/>
+        <w:u w:val="none"/>
       </w:rPr>
     </w:lvl>
     <w:lvl w:ilvl="1">
-      <w:start w:val="0"/>
+      <w:start w:val="1"/>
       <w:numFmt w:val="bullet"/>
-      <w:lvlText w:val="•"/>
+      <w:lvlText w:val="○"/>
       <w:lvlJc w:val="left"/>
       <w:pPr>
-        <w:ind w:left="955" w:hanging="192"/>
+        <w:ind w:left="1440" w:hanging="360"/>
       </w:pPr>
       <w:rPr>
-        <w:rFonts w:ascii="Quattrocento Sans" w:cs="Quattrocento Sans" w:eastAsia="Quattrocento Sans" w:hAnsi="Quattrocento Sans"/>
-        <w:b w:val="0"/>
-        <w:bCs w:val="0"/>
-        <w:i w:val="0"/>
-        <w:iCs w:val="0"/>
-        <w:sz w:val="22"/>
-        <w:szCs w:val="22"/>
+        <w:u w:val="none"/>
       </w:rPr>
     </w:lvl>
     <w:lvl w:ilvl="2">
-      <w:start w:val="0"/>
+      <w:start w:val="1"/>
       <w:numFmt w:val="bullet"/>
-      <w:lvlText w:val="•"/>
+      <w:lvlText w:val="■"/>
       <w:lvlJc w:val="left"/>
       <w:pPr>
-        <w:ind w:left="2096" w:hanging="192"/>
-      </w:pPr>
-      <w:rPr/>
+        <w:ind w:left="2160" w:hanging="360"/>
+      </w:pPr>
+      <w:rPr>
+        <w:u w:val="none"/>
+      </w:rPr>
     </w:lvl>
     <w:lvl w:ilvl="3">
-      <w:start w:val="0"/>
+      <w:start w:val="1"/>
       <w:numFmt w:val="bullet"/>
-      <w:lvlText w:val="•"/>
+      <w:lvlText w:val="●"/>
       <w:lvlJc w:val="left"/>
       <w:pPr>
-        <w:ind w:left="3233" w:hanging="192"/>
-      </w:pPr>
-      <w:rPr/>
+        <w:ind w:left="2880" w:hanging="360"/>
+      </w:pPr>
+      <w:rPr>
+        <w:u w:val="none"/>
+      </w:rPr>
     </w:lvl>
     <w:lvl w:ilvl="4">
-      <w:start w:val="0"/>
+      <w:start w:val="1"/>
       <w:numFmt w:val="bullet"/>
-      <w:lvlText w:val="•"/>
+      <w:lvlText w:val="○"/>
       <w:lvlJc w:val="left"/>
       <w:pPr>
-        <w:ind w:left="4370" w:hanging="192"/>
-      </w:pPr>
-      <w:rPr/>
+        <w:ind w:left="3600" w:hanging="360"/>
+      </w:pPr>
+      <w:rPr>
+        <w:u w:val="none"/>
+      </w:rPr>
     </w:lvl>
     <w:lvl w:ilvl="5">
-      <w:start w:val="0"/>
+      <w:start w:val="1"/>
       <w:numFmt w:val="bullet"/>
-      <w:lvlText w:val="•"/>
+      <w:lvlText w:val="■"/>
       <w:lvlJc w:val="left"/>
       <w:pPr>
-        <w:ind w:left="5507" w:hanging="192"/>
-      </w:pPr>
-      <w:rPr/>
+        <w:ind w:left="4320" w:hanging="360"/>
+      </w:pPr>
+      <w:rPr>
+        <w:u w:val="none"/>
+      </w:rPr>
     </w:lvl>
     <w:lvl w:ilvl="6">
-      <w:start w:val="0"/>
+      <w:start w:val="1"/>
       <w:numFmt w:val="bullet"/>
-      <w:lvlText w:val="•"/>
+      <w:lvlText w:val="●"/>
       <w:lvlJc w:val="left"/>
       <w:pPr>
-        <w:ind w:left="6644" w:hanging="192.0000000000009"/>
-      </w:pPr>
-      <w:rPr/>
+        <w:ind w:left="5040" w:hanging="360"/>
+      </w:pPr>
+      <w:rPr>
+        <w:u w:val="none"/>
+      </w:rPr>
     </w:lvl>
     <w:lvl w:ilvl="7">
-      <w:start w:val="0"/>
+      <w:start w:val="1"/>
       <w:numFmt w:val="bullet"/>
-      <w:lvlText w:val="•"/>
+      <w:lvlText w:val="○"/>
       <w:lvlJc w:val="left"/>
       <w:pPr>
-        <w:ind w:left="7781" w:hanging="192"/>
-      </w:pPr>
-      <w:rPr/>
+        <w:ind w:left="5760" w:hanging="360"/>
+      </w:pPr>
+      <w:rPr>
+        <w:u w:val="none"/>
+      </w:rPr>
     </w:lvl>
     <w:lvl w:ilvl="8">
-      <w:start w:val="0"/>
+      <w:start w:val="1"/>
       <w:numFmt w:val="bullet"/>
-      <w:lvlText w:val="•"/>
+      <w:lvlText w:val="■"/>
       <w:lvlJc w:val="left"/>
       <w:pPr>
-        <w:ind w:left="8918" w:hanging="192"/>
-      </w:pPr>
-      <w:rPr/>
+        <w:ind w:left="6480" w:hanging="360"/>
+      </w:pPr>
+      <w:rPr>
+        <w:u w:val="none"/>
+      </w:rPr>
     </w:lvl>
   </w:abstractNum>
   <w:num w:numId="1">
@@ -5213,6 +5107,20 @@
       <w:szCs w:val="33"/>
     </w:rPr>
   </w:style>
+  <w:style w:type="table" w:styleId="TableNormal" w:default="1">
+    <w:name w:val="TableNormal"/>
+    <w:tblPr>
+      <w:tblCellMar>
+        <w:top w:w="100.0" w:type="dxa"/>
+        <w:left w:w="100.0" w:type="dxa"/>
+        <w:bottom w:w="100.0" w:type="dxa"/>
+        <w:right w:w="100.0" w:type="dxa"/>
+      </w:tblCellMar>
+    </w:tblPr>
+  </w:style>
+  <w:style w:type="paragraph" w:styleId="Normal" w:default="1">
+    <w:name w:val="normal"/>
+  </w:style>
   <w:style w:type="character" w:styleId="Fuentedeprrafopredeter" w:default="1">
     <w:name w:val="Default Paragraph Font"/>
     <w:uiPriority w:val="1"/>
@@ -5277,6 +5185,32 @@
     <w:basedOn w:val="Normal"/>
     <w:uiPriority w:val="1"/>
     <w:qFormat w:val="1"/>
+  </w:style>
+  <w:style w:type="table" w:styleId="Table1">
+    <w:basedOn w:val="TableNormal"/>
+    <w:tblPr>
+      <w:tblStyleRowBandSize w:val="1"/>
+      <w:tblStyleColBandSize w:val="1"/>
+      <w:tblCellMar>
+        <w:top w:w="0.0" w:type="dxa"/>
+        <w:left w:w="0.0" w:type="dxa"/>
+        <w:bottom w:w="0.0" w:type="dxa"/>
+        <w:right w:w="0.0" w:type="dxa"/>
+      </w:tblCellMar>
+    </w:tblPr>
+  </w:style>
+  <w:style w:type="table" w:styleId="Table2">
+    <w:basedOn w:val="TableNormal"/>
+    <w:tblPr>
+      <w:tblStyleRowBandSize w:val="1"/>
+      <w:tblStyleColBandSize w:val="1"/>
+      <w:tblCellMar>
+        <w:top w:w="0.0" w:type="dxa"/>
+        <w:left w:w="0.0" w:type="dxa"/>
+        <w:bottom w:w="0.0" w:type="dxa"/>
+        <w:right w:w="0.0" w:type="dxa"/>
+      </w:tblCellMar>
+    </w:tblPr>
   </w:style>
   <w:style w:type="paragraph" w:styleId="Subtitle">
     <w:name w:val="Subtitle"/>
@@ -5611,7 +5545,7 @@
 
 <file path=customXML/item1.xml><?xml version="1.0" encoding="utf-8"?>
 <go:gDocsCustomXmlDataStorage xmlns:go="http://customooxmlschemas.google.com/" xmlns:r="http://schemas.openxmlformats.org/officeDocument/2006/relationships" uri="GoogleDocsCustomDataVersion2">
-  <go:docsCustomData xmlns:go="http://customooxmlschemas.google.com/" roundtripDataSignature="AMtx7mgODBk+52gggdz23lf3H+ca7pOPVw==">CgMxLjA4AHIhMXduTmQtRG5YelgzbTlMOGl5ZTY1ZUFOZzdjOU5fWjFL</go:docsCustomData>
+  <go:docsCustomData xmlns:go="http://customooxmlschemas.google.com/" roundtripDataSignature="AMtx7mhz1n7mt8nQhsXiiLmPUogxB2x97Q==">CgMxLjAyDmgucG56aTJxZ3NnbHM3Mg5oLmcxMTR5YjRyOHUxaDgAciExQ3hFTVgyUUdfTWlsMDdzR3VHWE10eGRvVWtKdVlsTF8=</go:docsCustomData>
 </go:gDocsCustomXmlDataStorage>
 </file>
 

</xml_diff>